<commit_message>
diagrams and codes updated
</commit_message>
<xml_diff>
--- a/Design and architecture/DJSS-Queue design.docx
+++ b/Design and architecture/DJSS-Queue design.docx
@@ -92,43 +92,7 @@
           <w:sz w:val="24"/>
           <w:szCs w:val="24"/>
         </w:rPr>
-        <w:t xml:space="preserve">Jobs are pushed with metadata: </w:t>
-      </w:r>
-      <w:proofErr w:type="spellStart"/>
-      <w:r>
-        <w:rPr>
-          <w:rFonts w:ascii="Times New Roman" w:hAnsi="Times New Roman" w:cs="Times New Roman"/>
-          <w:sz w:val="24"/>
-          <w:szCs w:val="24"/>
-        </w:rPr>
-        <w:t>job_id</w:t>
-      </w:r>
-      <w:proofErr w:type="spellEnd"/>
-      <w:r>
-        <w:rPr>
-          <w:rFonts w:ascii="Times New Roman" w:hAnsi="Times New Roman" w:cs="Times New Roman"/>
-          <w:sz w:val="24"/>
-          <w:szCs w:val="24"/>
-        </w:rPr>
-        <w:t xml:space="preserve">, type, priority, payload, </w:t>
-      </w:r>
-      <w:proofErr w:type="spellStart"/>
-      <w:r>
-        <w:rPr>
-          <w:rFonts w:ascii="Times New Roman" w:hAnsi="Times New Roman" w:cs="Times New Roman"/>
-          <w:sz w:val="24"/>
-          <w:szCs w:val="24"/>
-        </w:rPr>
-        <w:t>retry_count</w:t>
-      </w:r>
-      <w:proofErr w:type="spellEnd"/>
-      <w:r>
-        <w:rPr>
-          <w:rFonts w:ascii="Times New Roman" w:hAnsi="Times New Roman" w:cs="Times New Roman"/>
-          <w:sz w:val="24"/>
-          <w:szCs w:val="24"/>
-        </w:rPr>
-        <w:t xml:space="preserve"> etc.</w:t>
+        <w:t>Jobs are pushed with metadata: job_id, type, priority, payload, retry_count etc.</w:t>
       </w:r>
     </w:p>
     <w:p>
@@ -166,7 +130,15 @@
           <w:sz w:val="24"/>
           <w:szCs w:val="24"/>
         </w:rPr>
-        <w:t xml:space="preserve"> the tasks in priority order: first High then Medium then lastly, Low</w:t>
+        <w:t xml:space="preserve"> the tasks in priority order: </w:t>
+      </w:r>
+      <w:r>
+        <w:rPr>
+          <w:rFonts w:ascii="Times New Roman" w:hAnsi="Times New Roman" w:cs="Times New Roman"/>
+          <w:sz w:val="24"/>
+          <w:szCs w:val="24"/>
+        </w:rPr>
+        <w:t>1-5. With 1 being the highest priority.</w:t>
       </w:r>
     </w:p>
     <w:p>
@@ -329,18 +301,8 @@
           <w:sz w:val="24"/>
           <w:szCs w:val="24"/>
         </w:rPr>
-        <w:t xml:space="preserve">After each failure, job is requeued (with incremented </w:t>
-      </w:r>
-      <w:proofErr w:type="spellStart"/>
-      <w:r>
-        <w:rPr>
-          <w:rFonts w:ascii="Times New Roman" w:hAnsi="Times New Roman" w:cs="Times New Roman"/>
-          <w:sz w:val="24"/>
-          <w:szCs w:val="24"/>
-        </w:rPr>
-        <w:t>retry_count</w:t>
-      </w:r>
-      <w:proofErr w:type="spellEnd"/>
+        <w:t>After each failure, job is requeued (with incremented retry_count</w:t>
+      </w:r>
       <w:r>
         <w:rPr>
           <w:rFonts w:ascii="Times New Roman" w:hAnsi="Times New Roman" w:cs="Times New Roman"/>
@@ -581,6 +543,7 @@
       <w:r>
         <w:rPr>
           <w:rFonts w:ascii="Times New Roman" w:hAnsi="Times New Roman" w:cs="Times New Roman"/>
+          <w:noProof/>
           <w:sz w:val="24"/>
           <w:szCs w:val="24"/>
         </w:rPr>

</xml_diff>